<commit_message>
Research and problem domain drafts
</commit_message>
<xml_diff>
--- a/Planning for project/Recipe App.docx
+++ b/Planning for project/Recipe App.docx
@@ -312,7 +312,1040 @@
         <w:rPr>
           <w:lang w:val="en-US"/>
         </w:rPr>
-        <w:t>As the user goes through a recipe they can cross off steps so they can easily track their progress</w:t>
+        <w:t xml:space="preserve">As the user goes through a </w:t>
+      </w:r>
+      <w:proofErr w:type="gramStart"/>
+      <w:r>
+        <w:rPr>
+          <w:lang w:val="en-US"/>
+        </w:rPr>
+        <w:t>recipe</w:t>
+      </w:r>
+      <w:proofErr w:type="gramEnd"/>
+      <w:r>
+        <w:rPr>
+          <w:lang w:val="en-US"/>
+        </w:rPr>
+        <w:t xml:space="preserve"> they can cross off steps so they can easily track their progress</w:t>
+      </w:r>
+    </w:p>
+    <w:p>
+      <w:pPr>
+        <w:rPr>
+          <w:lang w:val="en-US"/>
+        </w:rPr>
+      </w:pPr>
+      <w:r>
+        <w:rPr>
+          <w:lang w:val="en-US"/>
+        </w:rPr>
+        <w:br w:type="page"/>
+      </w:r>
+    </w:p>
+    <w:p>
+      <w:pPr>
+        <w:rPr>
+          <w:lang w:val="en-US"/>
+        </w:rPr>
+      </w:pPr>
+      <w:r>
+        <w:rPr>
+          <w:lang w:val="en-US"/>
+        </w:rPr>
+        <w:lastRenderedPageBreak/>
+        <w:t xml:space="preserve">Recipe </w:t>
+      </w:r>
+      <w:proofErr w:type="gramStart"/>
+      <w:r>
+        <w:rPr>
+          <w:lang w:val="en-US"/>
+        </w:rPr>
+        <w:t>App !</w:t>
+      </w:r>
+      <w:proofErr w:type="gramEnd"/>
+    </w:p>
+    <w:p>
+      <w:pPr>
+        <w:rPr>
+          <w:lang w:val="en-US"/>
+        </w:rPr>
+      </w:pPr>
+      <w:r>
+        <w:rPr>
+          <w:lang w:val="en-US"/>
+        </w:rPr>
+        <w:t>Problem Domain</w:t>
+      </w:r>
+      <w:r>
+        <w:rPr>
+          <w:lang w:val="en-US"/>
+        </w:rPr>
+        <w:t>??</w:t>
+      </w:r>
+    </w:p>
+    <w:p>
+      <w:pPr>
+        <w:rPr>
+          <w:b/>
+          <w:bCs/>
+          <w:lang w:val="en-US"/>
+        </w:rPr>
+      </w:pPr>
+      <w:r>
+        <w:rPr>
+          <w:b/>
+          <w:bCs/>
+          <w:highlight w:val="lightGray"/>
+          <w:lang w:val="en-US"/>
+        </w:rPr>
+        <w:t>First Draft (Untrimmed)</w:t>
+      </w:r>
+    </w:p>
+    <w:p>
+      <w:pPr>
+        <w:rPr>
+          <w:lang w:val="en-US"/>
+        </w:rPr>
+      </w:pPr>
+      <w:r>
+        <w:rPr>
+          <w:lang w:val="en-US"/>
+        </w:rPr>
+        <w:t>“</w:t>
+      </w:r>
+      <w:r>
+        <w:rPr>
+          <w:lang w:val="en-US"/>
+        </w:rPr>
+        <w:t xml:space="preserve">It seems to be a hell of a daunting task, </w:t>
+      </w:r>
+      <w:r>
+        <w:rPr>
+          <w:lang w:val="en-US"/>
+        </w:rPr>
+        <w:t xml:space="preserve">to figure out what to make </w:t>
+      </w:r>
+      <w:proofErr w:type="spellStart"/>
+      <w:r>
+        <w:rPr>
+          <w:lang w:val="en-US"/>
+        </w:rPr>
+        <w:t>everyday</w:t>
+      </w:r>
+      <w:proofErr w:type="spellEnd"/>
+      <w:r>
+        <w:rPr>
+          <w:lang w:val="en-US"/>
+        </w:rPr>
+        <w:t xml:space="preserve">. Especially with all that goes into </w:t>
+      </w:r>
+      <w:proofErr w:type="gramStart"/>
+      <w:r>
+        <w:rPr>
+          <w:lang w:val="en-US"/>
+        </w:rPr>
+        <w:t>ones</w:t>
+      </w:r>
+      <w:proofErr w:type="gramEnd"/>
+      <w:r>
+        <w:rPr>
+          <w:lang w:val="en-US"/>
+        </w:rPr>
+        <w:t xml:space="preserve"> day, either that might be work, school, personal life activities. Cooking for most people is something enjoyable, something they do to wind down or use as an opportunity to let the creative juices run after a long day. Our app aims to make cooking </w:t>
+      </w:r>
+      <w:proofErr w:type="spellStart"/>
+      <w:proofErr w:type="gramStart"/>
+      <w:r>
+        <w:rPr>
+          <w:lang w:val="en-US"/>
+        </w:rPr>
+        <w:t>atleast</w:t>
+      </w:r>
+      <w:proofErr w:type="spellEnd"/>
+      <w:proofErr w:type="gramEnd"/>
+      <w:r>
+        <w:rPr>
+          <w:lang w:val="en-US"/>
+        </w:rPr>
+        <w:t xml:space="preserve"> not the users worst thing in a day. This recipe aims to be for everyone, beginner or expert, the app aims to be there with you every step of the way.</w:t>
+      </w:r>
+    </w:p>
+    <w:p>
+      <w:pPr>
+        <w:rPr>
+          <w:lang w:val="en-US"/>
+        </w:rPr>
+      </w:pPr>
+      <w:r>
+        <w:rPr>
+          <w:lang w:val="en-US"/>
+        </w:rPr>
+        <w:t xml:space="preserve">Everyone can cook, most of the time, we get turned away from cooking because we simply do not know what to cook and how we would begin to cook it in the least amount of time with the ingredients we have at our disposal. This recipe aims to bring </w:t>
+      </w:r>
+      <w:proofErr w:type="gramStart"/>
+      <w:r>
+        <w:rPr>
+          <w:lang w:val="en-US"/>
+        </w:rPr>
+        <w:t>the love</w:t>
+      </w:r>
+      <w:proofErr w:type="gramEnd"/>
+      <w:r>
+        <w:rPr>
+          <w:lang w:val="en-US"/>
+        </w:rPr>
+        <w:t xml:space="preserve"> and fun back to cooking. </w:t>
+      </w:r>
+      <w:r>
+        <w:rPr>
+          <w:lang w:val="en-US"/>
+        </w:rPr>
+        <w:t xml:space="preserve">By using encouragement along the way in preparing the recipe. I always wonder if </w:t>
+      </w:r>
+      <w:r>
+        <w:rPr>
+          <w:lang w:val="en-US"/>
+        </w:rPr>
+        <w:t>I’m</w:t>
+      </w:r>
+      <w:r>
+        <w:rPr>
+          <w:lang w:val="en-US"/>
+        </w:rPr>
+        <w:t xml:space="preserve"> doing something right or wrong </w:t>
+      </w:r>
+      <w:r>
+        <w:rPr>
+          <w:lang w:val="en-US"/>
+        </w:rPr>
+        <w:t>while</w:t>
+      </w:r>
+      <w:r>
+        <w:rPr>
+          <w:lang w:val="en-US"/>
+        </w:rPr>
+        <w:t xml:space="preserve"> cooking which is why I don’t cook </w:t>
+      </w:r>
+      <w:proofErr w:type="gramStart"/>
+      <w:r>
+        <w:rPr>
+          <w:lang w:val="en-US"/>
+        </w:rPr>
+        <w:t>cause</w:t>
+      </w:r>
+      <w:proofErr w:type="gramEnd"/>
+      <w:r>
+        <w:rPr>
+          <w:lang w:val="en-US"/>
+        </w:rPr>
+        <w:t xml:space="preserve"> I find it stressing and am constantly worried about getting a recipe wrong, I don’t want to feel things out.  I want the recipe to tell me what to do and encourage the user if they want to, to change the recipe and the app will adjust based on those preferences. </w:t>
+      </w:r>
+    </w:p>
+    <w:p>
+      <w:pPr>
+        <w:rPr>
+          <w:lang w:val="en-US"/>
+        </w:rPr>
+      </w:pPr>
+      <w:r>
+        <w:rPr>
+          <w:lang w:val="en-US"/>
+        </w:rPr>
+        <w:t xml:space="preserve">As a person who likes </w:t>
+      </w:r>
+      <w:proofErr w:type="gramStart"/>
+      <w:r>
+        <w:rPr>
+          <w:lang w:val="en-US"/>
+        </w:rPr>
+        <w:t>routine</w:t>
+      </w:r>
+      <w:proofErr w:type="gramEnd"/>
+      <w:r>
+        <w:rPr>
+          <w:lang w:val="en-US"/>
+        </w:rPr>
+        <w:t xml:space="preserve"> we can add in features to start a cook with me session at a specific time. </w:t>
+      </w:r>
+      <w:proofErr w:type="gramStart"/>
+      <w:r>
+        <w:rPr>
+          <w:lang w:val="en-US"/>
+        </w:rPr>
+        <w:t>Also</w:t>
+      </w:r>
+      <w:proofErr w:type="gramEnd"/>
+      <w:r>
+        <w:rPr>
+          <w:lang w:val="en-US"/>
+        </w:rPr>
+        <w:t xml:space="preserve"> a problem I have also seen is most people who are true beginners, who have never cooked a thing in their life may have trouble doing </w:t>
+      </w:r>
+      <w:proofErr w:type="spellStart"/>
+      <w:r>
+        <w:rPr>
+          <w:lang w:val="en-US"/>
+        </w:rPr>
+        <w:t>simplr</w:t>
+      </w:r>
+      <w:proofErr w:type="spellEnd"/>
+      <w:r>
+        <w:rPr>
+          <w:lang w:val="en-US"/>
+        </w:rPr>
+        <w:t xml:space="preserve"> things like cutting vegetables so our app will have a help option to help with such skills should they need it.</w:t>
+      </w:r>
+    </w:p>
+    <w:p>
+      <w:pPr>
+        <w:rPr>
+          <w:lang w:val="en-US"/>
+        </w:rPr>
+      </w:pPr>
+      <w:r>
+        <w:rPr>
+          <w:lang w:val="en-US"/>
+        </w:rPr>
+        <w:t xml:space="preserve">Users will also be able to rate recipes and give feedback on what they found challenging about the recipe to help others in their same skill level. I think the app could be very helpful in saving people money by making use of </w:t>
+      </w:r>
+      <w:proofErr w:type="gramStart"/>
+      <w:r>
+        <w:rPr>
+          <w:lang w:val="en-US"/>
+        </w:rPr>
+        <w:t>left overs</w:t>
+      </w:r>
+      <w:proofErr w:type="gramEnd"/>
+      <w:r>
+        <w:rPr>
+          <w:lang w:val="en-US"/>
+        </w:rPr>
+        <w:t xml:space="preserve"> and ingredients that the user has or if they wish to make a recipe that saves money, they could filter out recipes based on cost of the ingredients. Also saving the user time by specifying how long they will spend in the kitchen (preparing, waiting for it to cook…things like this could also be useful to the user maybe). </w:t>
+      </w:r>
+      <w:proofErr w:type="gramStart"/>
+      <w:r>
+        <w:rPr>
+          <w:lang w:val="en-US"/>
+        </w:rPr>
+        <w:t>Also</w:t>
+      </w:r>
+      <w:proofErr w:type="gramEnd"/>
+      <w:r>
+        <w:rPr>
+          <w:lang w:val="en-US"/>
+        </w:rPr>
+        <w:t xml:space="preserve"> if the user has specific measurements they would like to change, the app adjusts the recipe accordingly to match the specifications if possible</w:t>
+      </w:r>
+      <w:r>
+        <w:rPr>
+          <w:lang w:val="en-US"/>
+        </w:rPr>
+        <w:t>. “</w:t>
+      </w:r>
+    </w:p>
+    <w:p>
+      <w:pPr>
+        <w:rPr>
+          <w:lang w:val="en-US"/>
+        </w:rPr>
+      </w:pPr>
+    </w:p>
+    <w:p>
+      <w:pPr>
+        <w:rPr>
+          <w:b/>
+          <w:bCs/>
+          <w:lang w:val="en-US"/>
+        </w:rPr>
+      </w:pPr>
+      <w:r>
+        <w:rPr>
+          <w:b/>
+          <w:bCs/>
+          <w:highlight w:val="lightGray"/>
+          <w:lang w:val="en-US"/>
+        </w:rPr>
+        <w:t>Second Draft (Trimmed)</w:t>
+      </w:r>
+      <w:r>
+        <w:rPr>
+          <w:b/>
+          <w:bCs/>
+          <w:highlight w:val="lightGray"/>
+          <w:lang w:val="en-US"/>
+        </w:rPr>
+        <w:t xml:space="preserve"> </w:t>
+      </w:r>
+      <w:r>
+        <w:rPr>
+          <w:b/>
+          <w:bCs/>
+          <w:highlight w:val="lightGray"/>
+          <w:lang w:val="en-US"/>
+        </w:rPr>
+        <w:sym w:font="Wingdings" w:char="F0E0"/>
+      </w:r>
+      <w:r>
+        <w:rPr>
+          <w:b/>
+          <w:bCs/>
+          <w:highlight w:val="lightGray"/>
+          <w:lang w:val="en-US"/>
+        </w:rPr>
+        <w:t xml:space="preserve"> Might be too short according to specifications?</w:t>
+      </w:r>
+    </w:p>
+    <w:p>
+      <w:r>
+        <w:t xml:space="preserve">In today's busy world, meal planning and cooking can become a daunting task for many individuals. Balancing work, school, and personal life leaves little time for meal preparation. Cooking, which should be an enjoyable and creative outlet, often turns into a stressful and time-consuming chore. This is especially true for beginners who may </w:t>
+      </w:r>
+      <w:r>
+        <w:lastRenderedPageBreak/>
+        <w:t>feel overwhelmed by the sheer number of recipes available and unsure about their cooking skills. The uncertainty of choosing the right recipe, gathering ingredients, and following complex instructions can deter people from cooking at home.</w:t>
+      </w:r>
+    </w:p>
+    <w:p>
+      <w:r>
+        <w:t>Our Recipe app addresses these issues by simplifying the cooking process, making it accessible and enjoyable for everyone, regardless of their skill level. The app provides step-by-step guidance, adjusts recipes to fit available ingredients and personal preferences, and offers real-time cooking support. By alleviating the stress associated with meal preparation, our app aims to bring back the joy and creativity in cooking.</w:t>
+      </w:r>
+    </w:p>
+    <w:p/>
+    <w:p>
+      <w:pPr>
+        <w:rPr>
+          <w:b/>
+          <w:bCs/>
+        </w:rPr>
+      </w:pPr>
+      <w:r>
+        <w:rPr>
+          <w:b/>
+          <w:bCs/>
+          <w:highlight w:val="lightGray"/>
+        </w:rPr>
+        <w:t xml:space="preserve">Third </w:t>
+      </w:r>
+      <w:r>
+        <w:rPr>
+          <w:b/>
+          <w:bCs/>
+          <w:highlight w:val="lightGray"/>
+        </w:rPr>
+        <w:t>Draft</w:t>
+      </w:r>
+      <w:r>
+        <w:rPr>
+          <w:b/>
+          <w:bCs/>
+          <w:highlight w:val="lightGray"/>
+        </w:rPr>
+        <w:t xml:space="preserve"> (Getting better, needs editing)</w:t>
+      </w:r>
+    </w:p>
+    <w:p>
+      <w:r>
+        <w:t>I</w:t>
+      </w:r>
+      <w:r>
+        <w:t xml:space="preserve">n today's fast-paced society, many individuals find themselves overwhelmed by the demands of daily life. Juggling responsibilities such as work, school, and personal commitments often </w:t>
+      </w:r>
+      <w:r>
+        <w:t>leave</w:t>
+      </w:r>
+      <w:r>
+        <w:t xml:space="preserve"> little time for meal preparation, resulting </w:t>
+      </w:r>
+      <w:r>
+        <w:t xml:space="preserve">in people relying heavily </w:t>
+      </w:r>
+      <w:r>
+        <w:t>on convenience foods and takeout. This shift not only impacts health and wellness but also diminishes the joy and creativity that cooking can bring.</w:t>
+      </w:r>
+    </w:p>
+    <w:p>
+      <w:r>
+        <w:t>Cooking should be an enjoyable and rewarding activity, allowing individuals to experiment with new recipes, savo</w:t>
+      </w:r>
+      <w:r>
+        <w:t>u</w:t>
+      </w:r>
+      <w:r>
+        <w:t>r homemade meals, and share their culinary creations with others. However, several factors contribute to the stress and reluctance associated with cooking at home:</w:t>
+      </w:r>
+    </w:p>
+    <w:p>
+      <w:pPr>
+        <w:pStyle w:val="ListParagraph"/>
+        <w:numPr>
+          <w:ilvl w:val="0"/>
+          <w:numId w:val="3"/>
+        </w:numPr>
+      </w:pPr>
+      <w:r>
+        <w:t>Busy schedules make it challenging for individuals to plan, prepare, and cook meals. The time required to search for recipes, shop for ingredients, and follow complex instructions can be prohibitive, leading many to opt for quicker, less nutritious options.</w:t>
+      </w:r>
+    </w:p>
+    <w:p>
+      <w:pPr>
+        <w:pStyle w:val="ListParagraph"/>
+        <w:numPr>
+          <w:ilvl w:val="0"/>
+          <w:numId w:val="3"/>
+        </w:numPr>
+      </w:pPr>
+      <w:r>
+        <w:t>Beginners often feel intimidated by the prospect of cooking. The fear of making mistakes, combined with a lack of knowledge about basic cooking techniques, can discourage people from attempting new recipes or even cooking altogether</w:t>
+      </w:r>
+    </w:p>
+    <w:p>
+      <w:pPr>
+        <w:pStyle w:val="ListParagraph"/>
+        <w:numPr>
+          <w:ilvl w:val="0"/>
+          <w:numId w:val="3"/>
+        </w:numPr>
+      </w:pPr>
+      <w:r>
+        <w:t xml:space="preserve">Many people struggle with managing </w:t>
+      </w:r>
+      <w:r>
+        <w:t xml:space="preserve">their cupboards </w:t>
+      </w:r>
+      <w:r>
+        <w:t>and refrigerator</w:t>
+      </w:r>
+      <w:r>
+        <w:t xml:space="preserve">s. </w:t>
+      </w:r>
+      <w:r>
+        <w:t xml:space="preserve">Unused ingredients </w:t>
+      </w:r>
+      <w:r>
+        <w:t xml:space="preserve">often </w:t>
+      </w:r>
+      <w:r>
+        <w:t>go to waste, while</w:t>
+      </w:r>
+      <w:r>
+        <w:t xml:space="preserve"> also </w:t>
+      </w:r>
+      <w:proofErr w:type="gramStart"/>
+      <w:r>
+        <w:t>taking into account</w:t>
+      </w:r>
+      <w:proofErr w:type="gramEnd"/>
+      <w:r>
+        <w:t>, the lack of essential ingredients for certain meals which leads</w:t>
+      </w:r>
+      <w:r>
+        <w:t xml:space="preserve"> </w:t>
+      </w:r>
+      <w:r>
+        <w:t xml:space="preserve">to not being able to make use </w:t>
+      </w:r>
+      <w:r>
+        <w:t>available ingredients</w:t>
+      </w:r>
+      <w:r>
+        <w:t xml:space="preserve"> which</w:t>
+      </w:r>
+      <w:r>
+        <w:t xml:space="preserve"> effectively </w:t>
+      </w:r>
+      <w:r>
+        <w:t>leads</w:t>
+      </w:r>
+      <w:r>
+        <w:t xml:space="preserve"> to food waste and unnecessary expenses.</w:t>
+      </w:r>
+    </w:p>
+    <w:p>
+      <w:pPr>
+        <w:pStyle w:val="ListParagraph"/>
+        <w:numPr>
+          <w:ilvl w:val="0"/>
+          <w:numId w:val="3"/>
+        </w:numPr>
+      </w:pPr>
+      <w:r>
+        <w:t>C</w:t>
+      </w:r>
+      <w:r>
+        <w:t>atering to specific dietary preferences and restrictions (e.g., vegetarian, gluten-free, low-carb) adds another layer of complexity to meal planning. Finding suitable recipes that accommodate these needs can be time-consuming and frustrating</w:t>
+      </w:r>
+      <w:r>
+        <w:t>.</w:t>
+      </w:r>
+    </w:p>
+    <w:p>
+      <w:pPr>
+        <w:pStyle w:val="ListParagraph"/>
+        <w:numPr>
+          <w:ilvl w:val="0"/>
+          <w:numId w:val="3"/>
+        </w:numPr>
+      </w:pPr>
+      <w:r>
+        <w:t>Recipes often use varying measurement units, leading to confusion and inaccuracies in ingredient quantities. This inconsistency can result in unsatisfactory outcomes and further discourage individuals from cooking.</w:t>
+      </w:r>
+    </w:p>
+    <w:p>
+      <w:pPr>
+        <w:pStyle w:val="ListParagraph"/>
+        <w:numPr>
+          <w:ilvl w:val="0"/>
+          <w:numId w:val="3"/>
+        </w:numPr>
+      </w:pPr>
+      <w:r>
+        <w:lastRenderedPageBreak/>
+        <w:t>Cooking can be a solitary activity, and without real-time guidance, individuals may feel unsure about their progress. Questions about whether they are following the recipe correctly or concerns about timing can lead to anxiety and a lack of confidence in their cooking abilities.</w:t>
+      </w:r>
+    </w:p>
+    <w:p>
+      <w:pPr>
+        <w:pStyle w:val="ListParagraph"/>
+        <w:numPr>
+          <w:ilvl w:val="0"/>
+          <w:numId w:val="3"/>
+        </w:numPr>
+      </w:pPr>
+      <w:r>
+        <w:t>Sharing recipes and cooking experiences can enhance the enjoyment of cooking. However, existing recipe platforms often lack features that foster community engagement and collaboration, especially within specific groups such as university students.</w:t>
+      </w:r>
+    </w:p>
+    <w:p>
+      <w:r>
+        <w:rPr>
+          <w:highlight w:val="lightGray"/>
+        </w:rPr>
+        <w:t>Our app aims to solve this problem:</w:t>
+      </w:r>
+      <w:r>
+        <w:t xml:space="preserve"> By </w:t>
+      </w:r>
+      <w:r>
+        <w:t>providing a comprehensive solution that makes cooking accessible, enjoyable, and efficient for everyone, regardless of their skill level. By leveraging technology to offer personalized recipe suggestions, real-time cooking assistance, and community engagement, our app seeks to transform the cooking experience and reinvigorate the love for homemade meals.</w:t>
+      </w:r>
+    </w:p>
+    <w:p>
+      <w:pPr>
+        <w:rPr>
+          <w:lang w:val="en-US"/>
+        </w:rPr>
+      </w:pPr>
+      <w:r>
+        <w:rPr>
+          <w:b/>
+          <w:bCs/>
+          <w:highlight w:val="lightGray"/>
+          <w:lang w:val="en-US"/>
+        </w:rPr>
+        <w:t>System Functions:</w:t>
+      </w:r>
+      <w:r>
+        <w:rPr>
+          <w:b/>
+          <w:bCs/>
+          <w:highlight w:val="lightGray"/>
+          <w:lang w:val="en-US"/>
+        </w:rPr>
+        <w:t xml:space="preserve"> (Not well thought out </w:t>
+      </w:r>
+      <w:proofErr w:type="gramStart"/>
+      <w:r>
+        <w:rPr>
+          <w:b/>
+          <w:bCs/>
+          <w:highlight w:val="lightGray"/>
+          <w:lang w:val="en-US"/>
+        </w:rPr>
+        <w:t>as of yet</w:t>
+      </w:r>
+      <w:proofErr w:type="gramEnd"/>
+      <w:r>
+        <w:rPr>
+          <w:b/>
+          <w:bCs/>
+          <w:highlight w:val="lightGray"/>
+          <w:lang w:val="en-US"/>
+        </w:rPr>
+        <w:t>!!)</w:t>
+      </w:r>
+      <w:r>
+        <w:rPr>
+          <w:lang w:val="en-US"/>
+        </w:rPr>
+        <w:t xml:space="preserve"> </w:t>
+      </w:r>
+      <w:r>
+        <w:rPr>
+          <w:lang w:val="en-US"/>
+        </w:rPr>
+        <w:sym w:font="Wingdings" w:char="F0E0"/>
+      </w:r>
+      <w:r>
+        <w:rPr>
+          <w:lang w:val="en-US"/>
+        </w:rPr>
+        <w:t xml:space="preserve"> Needs adjustments</w:t>
+      </w:r>
+    </w:p>
+    <w:p>
+      <w:pPr>
+        <w:pStyle w:val="ListParagraph"/>
+        <w:numPr>
+          <w:ilvl w:val="0"/>
+          <w:numId w:val="4"/>
+        </w:numPr>
+        <w:rPr>
+          <w:lang w:val="en-US"/>
+        </w:rPr>
+      </w:pPr>
+      <w:r>
+        <w:rPr>
+          <w:lang w:val="en-US"/>
+        </w:rPr>
+        <w:t>Ingredient-Based Recipe Search: Users can input ingredients they have, and the app will suggest recipes that can be made with those ingredients.</w:t>
+      </w:r>
+    </w:p>
+    <w:p>
+      <w:pPr>
+        <w:pStyle w:val="ListParagraph"/>
+        <w:numPr>
+          <w:ilvl w:val="0"/>
+          <w:numId w:val="4"/>
+        </w:numPr>
+        <w:rPr>
+          <w:lang w:val="en-US"/>
+        </w:rPr>
+      </w:pPr>
+      <w:r>
+        <w:rPr>
+          <w:lang w:val="en-US"/>
+        </w:rPr>
+        <w:t>Recipe Upload: Users can upload recipes by taking pictures, which are then converted to text for display.</w:t>
+      </w:r>
+    </w:p>
+    <w:p>
+      <w:pPr>
+        <w:pStyle w:val="ListParagraph"/>
+        <w:numPr>
+          <w:ilvl w:val="0"/>
+          <w:numId w:val="4"/>
+        </w:numPr>
+        <w:rPr>
+          <w:lang w:val="en-US"/>
+        </w:rPr>
+      </w:pPr>
+      <w:r>
+        <w:rPr>
+          <w:lang w:val="en-US"/>
+        </w:rPr>
+        <w:t>Measurement Adjustments: Users can adjust recipe measurements to suit their preferences (e.g., changing 4 teaspoons to 2 teaspoons).</w:t>
+      </w:r>
+    </w:p>
+    <w:p>
+      <w:pPr>
+        <w:pStyle w:val="ListParagraph"/>
+        <w:numPr>
+          <w:ilvl w:val="0"/>
+          <w:numId w:val="4"/>
+        </w:numPr>
+        <w:rPr>
+          <w:lang w:val="en-US"/>
+        </w:rPr>
+      </w:pPr>
+      <w:r>
+        <w:rPr>
+          <w:lang w:val="en-US"/>
+        </w:rPr>
+        <w:t>Metric Preference: Users can choose their preferred metric system (e.g., metric or imperial).</w:t>
+      </w:r>
+    </w:p>
+    <w:p>
+      <w:pPr>
+        <w:pStyle w:val="ListParagraph"/>
+        <w:numPr>
+          <w:ilvl w:val="0"/>
+          <w:numId w:val="4"/>
+        </w:numPr>
+        <w:rPr>
+          <w:lang w:val="en-US"/>
+        </w:rPr>
+      </w:pPr>
+      <w:r>
+        <w:rPr>
+          <w:lang w:val="en-US"/>
+        </w:rPr>
+        <w:t>"Cook with me" Mode: Step-by-step cooking instructions with integrated timers for each step.</w:t>
+      </w:r>
+    </w:p>
+    <w:p>
+      <w:pPr>
+        <w:pStyle w:val="ListParagraph"/>
+        <w:numPr>
+          <w:ilvl w:val="0"/>
+          <w:numId w:val="4"/>
+        </w:numPr>
+        <w:rPr>
+          <w:lang w:val="en-US"/>
+        </w:rPr>
+      </w:pPr>
+      <w:r>
+        <w:rPr>
+          <w:lang w:val="en-US"/>
+        </w:rPr>
+        <w:t>Ingredient Substitution: Suggest alternative ingredients if the user doesn't have everything required or recommend a different recipe.</w:t>
+      </w:r>
+    </w:p>
+    <w:p>
+      <w:pPr>
+        <w:pStyle w:val="ListParagraph"/>
+        <w:numPr>
+          <w:ilvl w:val="0"/>
+          <w:numId w:val="4"/>
+        </w:numPr>
+        <w:rPr>
+          <w:lang w:val="en-US"/>
+        </w:rPr>
+      </w:pPr>
+      <w:r>
+        <w:rPr>
+          <w:lang w:val="en-US"/>
+        </w:rPr>
+        <w:t>Student Section: A dedicated section showcasing popular recipes within the local university community.</w:t>
+      </w:r>
+    </w:p>
+    <w:p>
+      <w:pPr>
+        <w:pStyle w:val="ListParagraph"/>
+        <w:numPr>
+          <w:ilvl w:val="0"/>
+          <w:numId w:val="4"/>
+        </w:numPr>
+        <w:rPr>
+          <w:lang w:val="en-US"/>
+        </w:rPr>
+      </w:pPr>
+      <w:r>
+        <w:rPr>
+          <w:lang w:val="en-US"/>
+        </w:rPr>
+        <w:t>Screens</w:t>
+      </w:r>
+      <w:r>
+        <w:rPr>
+          <w:lang w:val="en-US"/>
+        </w:rPr>
+        <w:t xml:space="preserve"> we could have maybe</w:t>
+      </w:r>
+      <w:r>
+        <w:rPr>
+          <w:lang w:val="en-US"/>
+        </w:rPr>
+        <w:t>:</w:t>
+      </w:r>
+    </w:p>
+    <w:p>
+      <w:pPr>
+        <w:pStyle w:val="ListParagraph"/>
+        <w:numPr>
+          <w:ilvl w:val="0"/>
+          <w:numId w:val="4"/>
+        </w:numPr>
+        <w:rPr>
+          <w:lang w:val="en-US"/>
+        </w:rPr>
+      </w:pPr>
+      <w:r>
+        <w:rPr>
+          <w:lang w:val="en-US"/>
+        </w:rPr>
+        <w:t>Login Screen: User authentication.</w:t>
+      </w:r>
+    </w:p>
+    <w:p>
+      <w:pPr>
+        <w:pStyle w:val="ListParagraph"/>
+        <w:numPr>
+          <w:ilvl w:val="0"/>
+          <w:numId w:val="4"/>
+        </w:numPr>
+        <w:rPr>
+          <w:lang w:val="en-US"/>
+        </w:rPr>
+      </w:pPr>
+      <w:r>
+        <w:rPr>
+          <w:lang w:val="en-US"/>
+        </w:rPr>
+        <w:t>Dashboard: Overview of recent and popular recipes.</w:t>
+      </w:r>
+    </w:p>
+    <w:p>
+      <w:pPr>
+        <w:pStyle w:val="ListParagraph"/>
+        <w:numPr>
+          <w:ilvl w:val="0"/>
+          <w:numId w:val="4"/>
+        </w:numPr>
+        <w:rPr>
+          <w:lang w:val="en-US"/>
+        </w:rPr>
+      </w:pPr>
+      <w:r>
+        <w:rPr>
+          <w:lang w:val="en-US"/>
+        </w:rPr>
+        <w:t>Ingredient Input Screen: Input ingredients to find matching recipes.</w:t>
+      </w:r>
+    </w:p>
+    <w:p>
+      <w:pPr>
+        <w:pStyle w:val="ListParagraph"/>
+        <w:numPr>
+          <w:ilvl w:val="0"/>
+          <w:numId w:val="4"/>
+        </w:numPr>
+        <w:rPr>
+          <w:lang w:val="en-US"/>
+        </w:rPr>
+      </w:pPr>
+      <w:r>
+        <w:rPr>
+          <w:lang w:val="en-US"/>
+        </w:rPr>
+        <w:t>Recipe Search Screen: Search for recipes by name or ingredients.</w:t>
+      </w:r>
+    </w:p>
+    <w:p>
+      <w:pPr>
+        <w:pStyle w:val="ListParagraph"/>
+        <w:numPr>
+          <w:ilvl w:val="0"/>
+          <w:numId w:val="4"/>
+        </w:numPr>
+        <w:rPr>
+          <w:lang w:val="en-US"/>
+        </w:rPr>
+      </w:pPr>
+      <w:r>
+        <w:rPr>
+          <w:lang w:val="en-US"/>
+        </w:rPr>
+        <w:t>Recipe Detail Screen: View recipe details, adjust measurements, and see ingredient substitutions.</w:t>
+      </w:r>
+    </w:p>
+    <w:p>
+      <w:pPr>
+        <w:pStyle w:val="ListParagraph"/>
+        <w:numPr>
+          <w:ilvl w:val="0"/>
+          <w:numId w:val="4"/>
+        </w:numPr>
+        <w:rPr>
+          <w:lang w:val="en-US"/>
+        </w:rPr>
+      </w:pPr>
+      <w:r>
+        <w:rPr>
+          <w:lang w:val="en-US"/>
+        </w:rPr>
+        <w:t>Recipe Upload Screen: Upload recipes via photo and text input.</w:t>
+      </w:r>
+    </w:p>
+    <w:p>
+      <w:pPr>
+        <w:pStyle w:val="ListParagraph"/>
+        <w:numPr>
+          <w:ilvl w:val="0"/>
+          <w:numId w:val="4"/>
+        </w:numPr>
+        <w:rPr>
+          <w:lang w:val="en-US"/>
+        </w:rPr>
+      </w:pPr>
+      <w:r>
+        <w:rPr>
+          <w:lang w:val="en-US"/>
+        </w:rPr>
+        <w:t>"Cook with me" Mode Screen: Step-by-step cooking instructions with timers.</w:t>
+      </w:r>
+    </w:p>
+    <w:p>
+      <w:pPr>
+        <w:pStyle w:val="ListParagraph"/>
+        <w:numPr>
+          <w:ilvl w:val="0"/>
+          <w:numId w:val="4"/>
+        </w:numPr>
+        <w:rPr>
+          <w:lang w:val="en-US"/>
+        </w:rPr>
+      </w:pPr>
+      <w:r>
+        <w:rPr>
+          <w:lang w:val="en-US"/>
+        </w:rPr>
+        <w:t>User Profile Screen: Manage personal settings and preferences.</w:t>
+      </w:r>
+    </w:p>
+    <w:p>
+      <w:pPr>
+        <w:pStyle w:val="ListParagraph"/>
+        <w:numPr>
+          <w:ilvl w:val="0"/>
+          <w:numId w:val="4"/>
+        </w:numPr>
+        <w:rPr>
+          <w:lang w:val="en-US"/>
+        </w:rPr>
+      </w:pPr>
+      <w:r>
+        <w:rPr>
+          <w:lang w:val="en-US"/>
+        </w:rPr>
+        <w:lastRenderedPageBreak/>
+        <w:t>Student Section Screen: View and share recipes popular among the local university community</w:t>
+      </w:r>
+      <w:r>
+        <w:rPr>
+          <w:lang w:val="en-US"/>
+        </w:rPr>
+        <w:t xml:space="preserve"> (We can use the recipe book from </w:t>
+      </w:r>
+      <w:proofErr w:type="spellStart"/>
+      <w:r>
+        <w:rPr>
+          <w:lang w:val="en-US"/>
+        </w:rPr>
+        <w:t>uni</w:t>
+      </w:r>
+      <w:proofErr w:type="spellEnd"/>
+      <w:r>
+        <w:rPr>
+          <w:lang w:val="en-US"/>
+        </w:rPr>
+        <w:t xml:space="preserve"> students for these recipes if allowed)</w:t>
+      </w:r>
+    </w:p>
+    <w:p>
+      <w:pPr>
+        <w:pStyle w:val="ListParagraph"/>
+        <w:numPr>
+          <w:ilvl w:val="0"/>
+          <w:numId w:val="4"/>
+        </w:numPr>
+        <w:rPr>
+          <w:lang w:val="en-US"/>
+        </w:rPr>
+      </w:pPr>
+      <w:r>
+        <w:rPr>
+          <w:lang w:val="en-US"/>
+        </w:rPr>
+        <w:t>Help and Support Screen: Access to app usage guidance and support.</w:t>
       </w:r>
     </w:p>
     <w:sectPr>
@@ -328,6 +1361,119 @@
 <file path=word/numbering.xml><?xml version="1.0" encoding="utf-8"?>
 <w:numbering xmlns:wpc="http://schemas.microsoft.com/office/word/2010/wordprocessingCanvas" xmlns:cx="http://schemas.microsoft.com/office/drawing/2014/chartex" xmlns:cx1="http://schemas.microsoft.com/office/drawing/2015/9/8/chartex" xmlns:cx2="http://schemas.microsoft.com/office/drawing/2015/10/21/chartex" xmlns:cx3="http://schemas.microsoft.com/office/drawing/2016/5/9/chartex" xmlns:cx4="http://schemas.microsoft.com/office/drawing/2016/5/10/chartex" xmlns:cx5="http://schemas.microsoft.com/office/drawing/2016/5/11/chartex" xmlns:cx6="http://schemas.microsoft.com/office/drawing/2016/5/12/chartex" xmlns:cx7="http://schemas.microsoft.com/office/drawing/2016/5/13/chartex" xmlns:cx8="http://schemas.microsoft.com/office/drawing/2016/5/14/chartex" xmlns:mc="http://schemas.openxmlformats.org/markup-compatibility/2006" xmlns:aink="http://schemas.microsoft.com/office/drawing/2016/ink" xmlns:am3d="http://schemas.microsoft.com/office/drawing/2017/model3d" xmlns:o="urn:schemas-microsoft-com:office:office" xmlns:oel="http://schemas.microsoft.com/office/2019/extlst" xmlns:r="http://schemas.openxmlformats.org/officeDocument/2006/relationships" xmlns:m="http://schemas.openxmlformats.org/officeDocument/2006/math" xmlns:v="urn:schemas-microsoft-com:vml" xmlns:wp14="http://schemas.microsoft.com/office/word/2010/wordprocessingDrawing" xmlns:wp="http://schemas.openxmlformats.org/drawingml/2006/wordprocessingDrawing" xmlns:w10="urn:schemas-microsoft-com:office:word" xmlns:w="http://schemas.openxmlformats.org/wordprocessingml/2006/main" xmlns:w14="http://schemas.microsoft.com/office/word/2010/wordml" xmlns:w15="http://schemas.microsoft.com/office/word/2012/wordml" xmlns:w16cex="http://schemas.microsoft.com/office/word/2018/wordml/cex" xmlns:w16cid="http://schemas.microsoft.com/office/word/2016/wordml/cid" xmlns:w16="http://schemas.microsoft.com/office/word/2018/wordml" xmlns:w16du="http://schemas.microsoft.com/office/word/2023/wordml/word16du" xmlns:w16sdtdh="http://schemas.microsoft.com/office/word/2020/wordml/sdtdatahash" xmlns:w16se="http://schemas.microsoft.com/office/word/2015/wordml/symex" xmlns:wpg="http://schemas.microsoft.com/office/word/2010/wordprocessingGroup" xmlns:wpi="http://schemas.microsoft.com/office/word/2010/wordprocessingInk" xmlns:wne="http://schemas.microsoft.com/office/word/2006/wordml" xmlns:wps="http://schemas.microsoft.com/office/word/2010/wordprocessingShape" mc:Ignorable="w14 w15 w16se w16cid w16 w16cex w16sdtdh w16du wp14">
   <w:abstractNum w:abstractNumId="0" w15:restartNumberingAfterBreak="0">
+    <w:nsid w:val="01833B55"/>
+    <w:multiLevelType w:val="hybridMultilevel"/>
+    <w:tmpl w:val="C8586180"/>
+    <w:lvl w:ilvl="0" w:tplc="1C090001">
+      <w:start w:val="1"/>
+      <w:numFmt w:val="bullet"/>
+      <w:lvlText w:val=""/>
+      <w:lvlJc w:val="left"/>
+      <w:pPr>
+        <w:ind w:left="720" w:hanging="360"/>
+      </w:pPr>
+      <w:rPr>
+        <w:rFonts w:ascii="Symbol" w:hAnsi="Symbol" w:hint="default"/>
+      </w:rPr>
+    </w:lvl>
+    <w:lvl w:ilvl="1" w:tplc="1C090003" w:tentative="1">
+      <w:start w:val="1"/>
+      <w:numFmt w:val="bullet"/>
+      <w:lvlText w:val="o"/>
+      <w:lvlJc w:val="left"/>
+      <w:pPr>
+        <w:ind w:left="1440" w:hanging="360"/>
+      </w:pPr>
+      <w:rPr>
+        <w:rFonts w:ascii="Courier New" w:hAnsi="Courier New" w:cs="Courier New" w:hint="default"/>
+      </w:rPr>
+    </w:lvl>
+    <w:lvl w:ilvl="2" w:tplc="1C090005" w:tentative="1">
+      <w:start w:val="1"/>
+      <w:numFmt w:val="bullet"/>
+      <w:lvlText w:val=""/>
+      <w:lvlJc w:val="left"/>
+      <w:pPr>
+        <w:ind w:left="2160" w:hanging="360"/>
+      </w:pPr>
+      <w:rPr>
+        <w:rFonts w:ascii="Wingdings" w:hAnsi="Wingdings" w:hint="default"/>
+      </w:rPr>
+    </w:lvl>
+    <w:lvl w:ilvl="3" w:tplc="1C090001" w:tentative="1">
+      <w:start w:val="1"/>
+      <w:numFmt w:val="bullet"/>
+      <w:lvlText w:val=""/>
+      <w:lvlJc w:val="left"/>
+      <w:pPr>
+        <w:ind w:left="2880" w:hanging="360"/>
+      </w:pPr>
+      <w:rPr>
+        <w:rFonts w:ascii="Symbol" w:hAnsi="Symbol" w:hint="default"/>
+      </w:rPr>
+    </w:lvl>
+    <w:lvl w:ilvl="4" w:tplc="1C090003" w:tentative="1">
+      <w:start w:val="1"/>
+      <w:numFmt w:val="bullet"/>
+      <w:lvlText w:val="o"/>
+      <w:lvlJc w:val="left"/>
+      <w:pPr>
+        <w:ind w:left="3600" w:hanging="360"/>
+      </w:pPr>
+      <w:rPr>
+        <w:rFonts w:ascii="Courier New" w:hAnsi="Courier New" w:cs="Courier New" w:hint="default"/>
+      </w:rPr>
+    </w:lvl>
+    <w:lvl w:ilvl="5" w:tplc="1C090005" w:tentative="1">
+      <w:start w:val="1"/>
+      <w:numFmt w:val="bullet"/>
+      <w:lvlText w:val=""/>
+      <w:lvlJc w:val="left"/>
+      <w:pPr>
+        <w:ind w:left="4320" w:hanging="360"/>
+      </w:pPr>
+      <w:rPr>
+        <w:rFonts w:ascii="Wingdings" w:hAnsi="Wingdings" w:hint="default"/>
+      </w:rPr>
+    </w:lvl>
+    <w:lvl w:ilvl="6" w:tplc="1C090001" w:tentative="1">
+      <w:start w:val="1"/>
+      <w:numFmt w:val="bullet"/>
+      <w:lvlText w:val=""/>
+      <w:lvlJc w:val="left"/>
+      <w:pPr>
+        <w:ind w:left="5040" w:hanging="360"/>
+      </w:pPr>
+      <w:rPr>
+        <w:rFonts w:ascii="Symbol" w:hAnsi="Symbol" w:hint="default"/>
+      </w:rPr>
+    </w:lvl>
+    <w:lvl w:ilvl="7" w:tplc="1C090003" w:tentative="1">
+      <w:start w:val="1"/>
+      <w:numFmt w:val="bullet"/>
+      <w:lvlText w:val="o"/>
+      <w:lvlJc w:val="left"/>
+      <w:pPr>
+        <w:ind w:left="5760" w:hanging="360"/>
+      </w:pPr>
+      <w:rPr>
+        <w:rFonts w:ascii="Courier New" w:hAnsi="Courier New" w:cs="Courier New" w:hint="default"/>
+      </w:rPr>
+    </w:lvl>
+    <w:lvl w:ilvl="8" w:tplc="1C090005" w:tentative="1">
+      <w:start w:val="1"/>
+      <w:numFmt w:val="bullet"/>
+      <w:lvlText w:val=""/>
+      <w:lvlJc w:val="left"/>
+      <w:pPr>
+        <w:ind w:left="6480" w:hanging="360"/>
+      </w:pPr>
+      <w:rPr>
+        <w:rFonts w:ascii="Wingdings" w:hAnsi="Wingdings" w:hint="default"/>
+      </w:rPr>
+    </w:lvl>
+  </w:abstractNum>
+  <w:abstractNum w:abstractNumId="1" w15:restartNumberingAfterBreak="0">
     <w:nsid w:val="07FE5464"/>
     <w:multiLevelType w:val="hybridMultilevel"/>
     <w:tmpl w:val="AF68AE7E"/>
@@ -440,7 +1586,120 @@
       </w:rPr>
     </w:lvl>
   </w:abstractNum>
-  <w:abstractNum w:abstractNumId="1" w15:restartNumberingAfterBreak="0">
+  <w:abstractNum w:abstractNumId="2" w15:restartNumberingAfterBreak="0">
+    <w:nsid w:val="170D0958"/>
+    <w:multiLevelType w:val="hybridMultilevel"/>
+    <w:tmpl w:val="4A90071C"/>
+    <w:lvl w:ilvl="0" w:tplc="1C090001">
+      <w:start w:val="1"/>
+      <w:numFmt w:val="bullet"/>
+      <w:lvlText w:val=""/>
+      <w:lvlJc w:val="left"/>
+      <w:pPr>
+        <w:ind w:left="720" w:hanging="360"/>
+      </w:pPr>
+      <w:rPr>
+        <w:rFonts w:ascii="Symbol" w:hAnsi="Symbol" w:hint="default"/>
+      </w:rPr>
+    </w:lvl>
+    <w:lvl w:ilvl="1" w:tplc="1C090003" w:tentative="1">
+      <w:start w:val="1"/>
+      <w:numFmt w:val="bullet"/>
+      <w:lvlText w:val="o"/>
+      <w:lvlJc w:val="left"/>
+      <w:pPr>
+        <w:ind w:left="1440" w:hanging="360"/>
+      </w:pPr>
+      <w:rPr>
+        <w:rFonts w:ascii="Courier New" w:hAnsi="Courier New" w:cs="Courier New" w:hint="default"/>
+      </w:rPr>
+    </w:lvl>
+    <w:lvl w:ilvl="2" w:tplc="1C090005" w:tentative="1">
+      <w:start w:val="1"/>
+      <w:numFmt w:val="bullet"/>
+      <w:lvlText w:val=""/>
+      <w:lvlJc w:val="left"/>
+      <w:pPr>
+        <w:ind w:left="2160" w:hanging="360"/>
+      </w:pPr>
+      <w:rPr>
+        <w:rFonts w:ascii="Wingdings" w:hAnsi="Wingdings" w:hint="default"/>
+      </w:rPr>
+    </w:lvl>
+    <w:lvl w:ilvl="3" w:tplc="1C090001" w:tentative="1">
+      <w:start w:val="1"/>
+      <w:numFmt w:val="bullet"/>
+      <w:lvlText w:val=""/>
+      <w:lvlJc w:val="left"/>
+      <w:pPr>
+        <w:ind w:left="2880" w:hanging="360"/>
+      </w:pPr>
+      <w:rPr>
+        <w:rFonts w:ascii="Symbol" w:hAnsi="Symbol" w:hint="default"/>
+      </w:rPr>
+    </w:lvl>
+    <w:lvl w:ilvl="4" w:tplc="1C090003" w:tentative="1">
+      <w:start w:val="1"/>
+      <w:numFmt w:val="bullet"/>
+      <w:lvlText w:val="o"/>
+      <w:lvlJc w:val="left"/>
+      <w:pPr>
+        <w:ind w:left="3600" w:hanging="360"/>
+      </w:pPr>
+      <w:rPr>
+        <w:rFonts w:ascii="Courier New" w:hAnsi="Courier New" w:cs="Courier New" w:hint="default"/>
+      </w:rPr>
+    </w:lvl>
+    <w:lvl w:ilvl="5" w:tplc="1C090005" w:tentative="1">
+      <w:start w:val="1"/>
+      <w:numFmt w:val="bullet"/>
+      <w:lvlText w:val=""/>
+      <w:lvlJc w:val="left"/>
+      <w:pPr>
+        <w:ind w:left="4320" w:hanging="360"/>
+      </w:pPr>
+      <w:rPr>
+        <w:rFonts w:ascii="Wingdings" w:hAnsi="Wingdings" w:hint="default"/>
+      </w:rPr>
+    </w:lvl>
+    <w:lvl w:ilvl="6" w:tplc="1C090001" w:tentative="1">
+      <w:start w:val="1"/>
+      <w:numFmt w:val="bullet"/>
+      <w:lvlText w:val=""/>
+      <w:lvlJc w:val="left"/>
+      <w:pPr>
+        <w:ind w:left="5040" w:hanging="360"/>
+      </w:pPr>
+      <w:rPr>
+        <w:rFonts w:ascii="Symbol" w:hAnsi="Symbol" w:hint="default"/>
+      </w:rPr>
+    </w:lvl>
+    <w:lvl w:ilvl="7" w:tplc="1C090003" w:tentative="1">
+      <w:start w:val="1"/>
+      <w:numFmt w:val="bullet"/>
+      <w:lvlText w:val="o"/>
+      <w:lvlJc w:val="left"/>
+      <w:pPr>
+        <w:ind w:left="5760" w:hanging="360"/>
+      </w:pPr>
+      <w:rPr>
+        <w:rFonts w:ascii="Courier New" w:hAnsi="Courier New" w:cs="Courier New" w:hint="default"/>
+      </w:rPr>
+    </w:lvl>
+    <w:lvl w:ilvl="8" w:tplc="1C090005" w:tentative="1">
+      <w:start w:val="1"/>
+      <w:numFmt w:val="bullet"/>
+      <w:lvlText w:val=""/>
+      <w:lvlJc w:val="left"/>
+      <w:pPr>
+        <w:ind w:left="6480" w:hanging="360"/>
+      </w:pPr>
+      <w:rPr>
+        <w:rFonts w:ascii="Wingdings" w:hAnsi="Wingdings" w:hint="default"/>
+      </w:rPr>
+    </w:lvl>
+  </w:abstractNum>
+  <w:abstractNum w:abstractNumId="3" w15:restartNumberingAfterBreak="0">
     <w:nsid w:val="7DD3572D"/>
     <w:multiLevelType w:val="hybridMultilevel"/>
     <w:tmpl w:val="2546513E"/>
@@ -554,10 +1813,16 @@
     </w:lvl>
   </w:abstractNum>
   <w:num w:numId="1" w16cid:durableId="2037657379">
-    <w:abstractNumId w:val="0"/>
+    <w:abstractNumId w:val="1"/>
   </w:num>
   <w:num w:numId="2" w16cid:durableId="1648048901">
-    <w:abstractNumId w:val="1"/>
+    <w:abstractNumId w:val="3"/>
+  </w:num>
+  <w:num w:numId="3" w16cid:durableId="467167139">
+    <w:abstractNumId w:val="2"/>
+  </w:num>
+  <w:num w:numId="4" w16cid:durableId="1496143463">
+    <w:abstractNumId w:val="0"/>
   </w:num>
 </w:numbering>
 </file>
@@ -1165,7 +2430,6 @@
   <w:style w:type="character" w:default="1" w:styleId="DefaultParagraphFont">
     <w:name w:val="Default Paragraph Font"/>
     <w:uiPriority w:val="1"/>
-    <w:semiHidden/>
     <w:unhideWhenUsed/>
   </w:style>
   <w:style w:type="table" w:default="1" w:styleId="TableNormal">

</xml_diff>